<commit_message>
New translations 11_Game theory (Split or Steal) corrected subtitles.docx (French)
</commit_message>
<xml_diff>
--- a/video_subtitles/translation/fra/11_Game theory (Split or Steal) corrected subtitles.docx
+++ b/video_subtitles/translation/fra/11_Game theory (Split or Steal) corrected subtitles.docx
@@ -66,7 +66,7 @@
           <w:sz w:val="22"/>
           <w:shd w:fill="auto" w:val="clear"/>
         </w:rPr>
-        <w:t>[Music]</w:t>
+        <w:t>[Musique]</w:t>
       </w:r>
     </w:p>
     <w:p>
@@ -200,7 +200,7 @@
           <w:sz w:val="22"/>
           <w:shd w:fill="auto" w:val="clear"/>
         </w:rPr>
-        <w:t xml:space="preserve">Hi everyone I'm sony from London in the</w:t>
+        <w:t xml:space="preserve">Salut tout le monde! Je suis Sony et je viens de Londres</w:t>
       </w:r>
     </w:p>
     <w:p>

</xml_diff>